<commit_message>
Update Dhaka WASA Complain Center .docx
ok
</commit_message>
<xml_diff>
--- a/Dhaka WASA Complain Center .docx
+++ b/Dhaka WASA Complain Center .docx
@@ -169,67 +169,7 @@
           <w:sz w:val="48"/>
           <w:szCs w:val="48"/>
         </w:rPr>
-        <w:t>CHAPTER 0</w:t>
-      </w:r>
-      <w:r>
-        <w:rPr>
-          <w:rFonts w:asciiTheme="majorBidi" w:hAnsiTheme="majorBidi" w:cstheme="majorBidi"/>
-          <w:b/>
-          <w:i/>
-          <w:iCs/>
-          <w:caps/>
-          <w:sz w:val="48"/>
-          <w:szCs w:val="48"/>
-        </w:rPr>
-        <w:t>7</w:t>
-      </w:r>
-      <w:r>
-        <w:rPr>
-          <w:rFonts w:asciiTheme="majorBidi" w:hAnsiTheme="majorBidi" w:cstheme="majorBidi"/>
-          <w:b/>
-          <w:i/>
-          <w:iCs/>
-          <w:caps/>
-          <w:sz w:val="48"/>
-          <w:szCs w:val="48"/>
-        </w:rPr>
-        <w:t xml:space="preserve"> - CASE SUDY</w:t>
-      </w:r>
-      <w:r>
-        <w:rPr>
-          <w:rFonts w:asciiTheme="majorBidi" w:hAnsiTheme="majorBidi" w:cstheme="majorBidi"/>
-          <w:b/>
-          <w:i/>
-          <w:iCs/>
-          <w:caps/>
-          <w:sz w:val="48"/>
-          <w:szCs w:val="48"/>
-        </w:rPr>
-        <w:t xml:space="preserve"> 2</w:t>
-      </w:r>
-      <w:r>
-        <w:rPr>
-          <w:rFonts w:asciiTheme="majorBidi" w:hAnsiTheme="majorBidi" w:cstheme="majorBidi"/>
-          <w:b/>
-          <w:i/>
-          <w:iCs/>
-          <w:caps/>
-          <w:sz w:val="48"/>
-          <w:szCs w:val="48"/>
-        </w:rPr>
-        <w:t xml:space="preserve">: </w:t>
-      </w:r>
-      <w:r>
-        <w:rPr>
-          <w:rFonts w:asciiTheme="majorBidi" w:hAnsiTheme="majorBidi" w:cstheme="majorBidi"/>
-          <w:b/>
-          <w:i/>
-          <w:iCs/>
-          <w:caps/>
-          <w:sz w:val="48"/>
-          <w:szCs w:val="48"/>
-        </w:rPr>
-        <w:t xml:space="preserve">Dhaka WASA Customer Complain Management System </w:t>
+        <w:t xml:space="preserve">CHAPTER 07 - CASE SUDY 2: Dhaka WASA Customer Complain Management System </w:t>
       </w:r>
     </w:p>
     <w:p>
@@ -607,110 +547,50 @@
           <w:rFonts w:ascii="Times New Roman" w:hAnsi="Times New Roman" w:cs="Times New Roman"/>
         </w:rPr>
       </w:pPr>
-      <w:proofErr w:type="gramStart"/>
-      <w:r>
-        <w:rPr>
-          <w:rFonts w:ascii="Times New Roman" w:hAnsi="Times New Roman" w:cs="Times New Roman"/>
-        </w:rPr>
-        <w:t>services</w:t>
-      </w:r>
-      <w:proofErr w:type="gramEnd"/>
-      <w:r>
-        <w:rPr>
-          <w:rFonts w:ascii="Times New Roman" w:hAnsi="Times New Roman" w:cs="Times New Roman"/>
-        </w:rPr>
-        <w:t xml:space="preserve"> it offers to the population of Dhaka City. Now the consumers of Dhaka WASA can lodge</w:t>
-      </w:r>
-    </w:p>
-    <w:p>
-      <w:pPr>
-        <w:rPr>
-          <w:rFonts w:ascii="Times New Roman" w:hAnsi="Times New Roman" w:cs="Times New Roman"/>
-        </w:rPr>
-      </w:pPr>
-      <w:proofErr w:type="gramStart"/>
-      <w:r>
-        <w:rPr>
-          <w:rFonts w:ascii="Times New Roman" w:hAnsi="Times New Roman" w:cs="Times New Roman"/>
-        </w:rPr>
-        <w:t>complains</w:t>
-      </w:r>
-      <w:proofErr w:type="gramEnd"/>
-      <w:r>
-        <w:rPr>
-          <w:rFonts w:ascii="Times New Roman" w:hAnsi="Times New Roman" w:cs="Times New Roman"/>
-        </w:rPr>
-        <w:t xml:space="preserve"> just by dialing 16162 (from </w:t>
-      </w:r>
-      <w:proofErr w:type="spellStart"/>
-      <w:r>
-        <w:rPr>
-          <w:rFonts w:ascii="Times New Roman" w:hAnsi="Times New Roman" w:cs="Times New Roman"/>
-        </w:rPr>
-        <w:t>banglalink</w:t>
-      </w:r>
-      <w:proofErr w:type="spellEnd"/>
-      <w:r>
-        <w:rPr>
-          <w:rFonts w:ascii="Times New Roman" w:hAnsi="Times New Roman" w:cs="Times New Roman"/>
-        </w:rPr>
-        <w:t xml:space="preserve"> &amp; </w:t>
-      </w:r>
-      <w:proofErr w:type="spellStart"/>
-      <w:r>
-        <w:rPr>
-          <w:rFonts w:ascii="Times New Roman" w:hAnsi="Times New Roman" w:cs="Times New Roman"/>
-        </w:rPr>
-        <w:t>citycell</w:t>
-      </w:r>
-      <w:proofErr w:type="spellEnd"/>
-      <w:r>
-        <w:rPr>
-          <w:rFonts w:ascii="Times New Roman" w:hAnsi="Times New Roman" w:cs="Times New Roman"/>
-        </w:rPr>
-        <w:t>) or 09611016162 from any operator</w:t>
-      </w:r>
-    </w:p>
-    <w:p>
-      <w:pPr>
-        <w:rPr>
-          <w:rFonts w:ascii="Times New Roman" w:hAnsi="Times New Roman" w:cs="Times New Roman"/>
-        </w:rPr>
-      </w:pPr>
-      <w:proofErr w:type="gramStart"/>
-      <w:r>
-        <w:rPr>
-          <w:rFonts w:ascii="Times New Roman" w:hAnsi="Times New Roman" w:cs="Times New Roman"/>
-        </w:rPr>
-        <w:t>serving</w:t>
-      </w:r>
-      <w:proofErr w:type="gramEnd"/>
-      <w:r>
-        <w:rPr>
-          <w:rFonts w:ascii="Times New Roman" w:hAnsi="Times New Roman" w:cs="Times New Roman"/>
-        </w:rPr>
-        <w:t xml:space="preserve"> in Bangladesh. People don't have to come to complaint center physically in their serving</w:t>
-      </w:r>
-    </w:p>
-    <w:p>
-      <w:pPr>
-        <w:rPr>
-          <w:rFonts w:ascii="Times New Roman" w:hAnsi="Times New Roman" w:cs="Times New Roman"/>
-        </w:rPr>
-      </w:pPr>
-      <w:proofErr w:type="gramStart"/>
-      <w:r>
-        <w:rPr>
-          <w:rFonts w:ascii="Times New Roman" w:hAnsi="Times New Roman" w:cs="Times New Roman"/>
-        </w:rPr>
-        <w:t>area</w:t>
-      </w:r>
-      <w:proofErr w:type="gramEnd"/>
-      <w:r>
-        <w:rPr>
-          <w:rFonts w:ascii="Times New Roman" w:hAnsi="Times New Roman" w:cs="Times New Roman"/>
-        </w:rPr>
-        <w:t xml:space="preserve"> anymore enabling them to save their valuable time and money spent in transportation.</w:t>
+      <w:r>
+        <w:rPr>
+          <w:rFonts w:ascii="Times New Roman" w:hAnsi="Times New Roman" w:cs="Times New Roman"/>
+        </w:rPr>
+        <w:t>services it offers to the population of Dhaka City. Now the consumers of Dhaka WASA can lodge</w:t>
+      </w:r>
+    </w:p>
+    <w:p>
+      <w:pPr>
+        <w:rPr>
+          <w:rFonts w:ascii="Times New Roman" w:hAnsi="Times New Roman" w:cs="Times New Roman"/>
+        </w:rPr>
+      </w:pPr>
+      <w:r>
+        <w:rPr>
+          <w:rFonts w:ascii="Times New Roman" w:hAnsi="Times New Roman" w:cs="Times New Roman"/>
+        </w:rPr>
+        <w:t>complains just by dialing 16162 (from banglalink &amp; citycell) or 09611016162 from any operator</w:t>
+      </w:r>
+    </w:p>
+    <w:p>
+      <w:pPr>
+        <w:rPr>
+          <w:rFonts w:ascii="Times New Roman" w:hAnsi="Times New Roman" w:cs="Times New Roman"/>
+        </w:rPr>
+      </w:pPr>
+      <w:r>
+        <w:rPr>
+          <w:rFonts w:ascii="Times New Roman" w:hAnsi="Times New Roman" w:cs="Times New Roman"/>
+        </w:rPr>
+        <w:t>serving in Bangladesh. People don't have to come to complaint center physically in their serving</w:t>
+      </w:r>
+    </w:p>
+    <w:p>
+      <w:pPr>
+        <w:rPr>
+          <w:rFonts w:ascii="Times New Roman" w:hAnsi="Times New Roman" w:cs="Times New Roman"/>
+        </w:rPr>
+      </w:pPr>
+      <w:r>
+        <w:rPr>
+          <w:rFonts w:ascii="Times New Roman" w:hAnsi="Times New Roman" w:cs="Times New Roman"/>
+        </w:rPr>
+        <w:t>area anymore enabling them to save their valuable time and money spent in transportation.</w:t>
       </w:r>
     </w:p>
     <w:p>
@@ -739,188 +619,90 @@
           <w:rFonts w:ascii="Times New Roman" w:hAnsi="Times New Roman" w:cs="Times New Roman"/>
         </w:rPr>
       </w:pPr>
-      <w:proofErr w:type="gramStart"/>
-      <w:r>
-        <w:rPr>
-          <w:rFonts w:ascii="Times New Roman" w:hAnsi="Times New Roman" w:cs="Times New Roman"/>
-        </w:rPr>
-        <w:t>the</w:t>
-      </w:r>
-      <w:proofErr w:type="gramEnd"/>
-      <w:r>
-        <w:rPr>
-          <w:rFonts w:ascii="Times New Roman" w:hAnsi="Times New Roman" w:cs="Times New Roman"/>
-        </w:rPr>
-        <w:t xml:space="preserve"> automated computer system can locate the problem area as the help line center database</w:t>
-      </w:r>
-    </w:p>
-    <w:p>
-      <w:pPr>
-        <w:rPr>
-          <w:rFonts w:ascii="Times New Roman" w:hAnsi="Times New Roman" w:cs="Times New Roman"/>
-        </w:rPr>
-      </w:pPr>
-      <w:proofErr w:type="gramStart"/>
-      <w:r>
-        <w:rPr>
-          <w:rFonts w:ascii="Times New Roman" w:hAnsi="Times New Roman" w:cs="Times New Roman"/>
-        </w:rPr>
-        <w:t>linked</w:t>
-      </w:r>
-      <w:proofErr w:type="gramEnd"/>
-      <w:r>
-        <w:rPr>
-          <w:rFonts w:ascii="Times New Roman" w:hAnsi="Times New Roman" w:cs="Times New Roman"/>
-        </w:rPr>
-        <w:t xml:space="preserve"> with Dhaka WASA billing system. The computer system selects the responsible engineer</w:t>
-      </w:r>
-    </w:p>
-    <w:p>
-      <w:pPr>
-        <w:rPr>
-          <w:rFonts w:ascii="Times New Roman" w:hAnsi="Times New Roman" w:cs="Times New Roman"/>
-        </w:rPr>
-      </w:pPr>
-      <w:proofErr w:type="gramStart"/>
-      <w:r>
-        <w:rPr>
-          <w:rFonts w:ascii="Times New Roman" w:hAnsi="Times New Roman" w:cs="Times New Roman"/>
-        </w:rPr>
-        <w:t>for</w:t>
-      </w:r>
-      <w:proofErr w:type="gramEnd"/>
-      <w:r>
-        <w:rPr>
-          <w:rFonts w:ascii="Times New Roman" w:hAnsi="Times New Roman" w:cs="Times New Roman"/>
-        </w:rPr>
-        <w:t xml:space="preserve"> that particular location from the job card for of every MODS zone which is </w:t>
-      </w:r>
-      <w:proofErr w:type="spellStart"/>
-      <w:r>
-        <w:rPr>
-          <w:rFonts w:ascii="Times New Roman" w:hAnsi="Times New Roman" w:cs="Times New Roman"/>
-        </w:rPr>
-        <w:t>pre configured</w:t>
-      </w:r>
-      <w:proofErr w:type="spellEnd"/>
-      <w:r>
-        <w:rPr>
-          <w:rFonts w:ascii="Times New Roman" w:hAnsi="Times New Roman" w:cs="Times New Roman"/>
-        </w:rPr>
-        <w:t xml:space="preserve"> in</w:t>
-      </w:r>
-    </w:p>
-    <w:p>
-      <w:pPr>
-        <w:rPr>
-          <w:rFonts w:ascii="Times New Roman" w:hAnsi="Times New Roman" w:cs="Times New Roman"/>
-        </w:rPr>
-      </w:pPr>
-    </w:p>
-    <w:p>
-      <w:pPr>
-        <w:rPr>
-          <w:rFonts w:ascii="Times New Roman" w:hAnsi="Times New Roman" w:cs="Times New Roman"/>
-        </w:rPr>
-      </w:pPr>
-      <w:proofErr w:type="gramStart"/>
-      <w:r>
-        <w:rPr>
-          <w:rFonts w:ascii="Times New Roman" w:hAnsi="Times New Roman" w:cs="Times New Roman"/>
-        </w:rPr>
-        <w:t>the</w:t>
-      </w:r>
-      <w:proofErr w:type="gramEnd"/>
-      <w:r>
-        <w:rPr>
-          <w:rFonts w:ascii="Times New Roman" w:hAnsi="Times New Roman" w:cs="Times New Roman"/>
-        </w:rPr>
-        <w:t xml:space="preserve"> computer system. The system then sent SMS to the right person with the summary of</w:t>
-      </w:r>
-    </w:p>
-    <w:p>
-      <w:pPr>
-        <w:rPr>
-          <w:rFonts w:ascii="Times New Roman" w:hAnsi="Times New Roman" w:cs="Times New Roman"/>
-        </w:rPr>
-      </w:pPr>
-      <w:proofErr w:type="gramStart"/>
-      <w:r>
-        <w:rPr>
-          <w:rFonts w:ascii="Times New Roman" w:hAnsi="Times New Roman" w:cs="Times New Roman"/>
-        </w:rPr>
-        <w:t>problem</w:t>
-      </w:r>
-      <w:proofErr w:type="gramEnd"/>
-      <w:r>
-        <w:rPr>
-          <w:rFonts w:ascii="Times New Roman" w:hAnsi="Times New Roman" w:cs="Times New Roman"/>
-        </w:rPr>
-        <w:t xml:space="preserve"> and exact location of the problem. Once the help center register the </w:t>
-      </w:r>
-      <w:proofErr w:type="spellStart"/>
-      <w:r>
-        <w:rPr>
-          <w:rFonts w:ascii="Times New Roman" w:hAnsi="Times New Roman" w:cs="Times New Roman"/>
-        </w:rPr>
-        <w:t>complain</w:t>
-      </w:r>
-      <w:proofErr w:type="spellEnd"/>
-      <w:r>
-        <w:rPr>
-          <w:rFonts w:ascii="Times New Roman" w:hAnsi="Times New Roman" w:cs="Times New Roman"/>
-        </w:rPr>
-        <w:t xml:space="preserve"> and</w:t>
-      </w:r>
-    </w:p>
-    <w:p>
-      <w:pPr>
-        <w:rPr>
-          <w:rFonts w:ascii="Times New Roman" w:hAnsi="Times New Roman" w:cs="Times New Roman"/>
-        </w:rPr>
-      </w:pPr>
-      <w:proofErr w:type="gramStart"/>
-      <w:r>
-        <w:rPr>
-          <w:rFonts w:ascii="Times New Roman" w:hAnsi="Times New Roman" w:cs="Times New Roman"/>
-        </w:rPr>
-        <w:t>initiate</w:t>
-      </w:r>
-      <w:proofErr w:type="gramEnd"/>
-      <w:r>
-        <w:rPr>
-          <w:rFonts w:ascii="Times New Roman" w:hAnsi="Times New Roman" w:cs="Times New Roman"/>
-        </w:rPr>
-        <w:t xml:space="preserve"> the ticket the process operate on its own until the ticket for that complain in closed thus</w:t>
-      </w:r>
-    </w:p>
-    <w:p>
-      <w:pPr>
-        <w:rPr>
-          <w:rFonts w:ascii="Times New Roman" w:hAnsi="Times New Roman" w:cs="Times New Roman"/>
-        </w:rPr>
-      </w:pPr>
-      <w:proofErr w:type="gramStart"/>
-      <w:r>
-        <w:rPr>
-          <w:rFonts w:ascii="Times New Roman" w:hAnsi="Times New Roman" w:cs="Times New Roman"/>
-        </w:rPr>
-        <w:t>ensuring</w:t>
-      </w:r>
-      <w:proofErr w:type="gramEnd"/>
-      <w:r>
-        <w:rPr>
-          <w:rFonts w:ascii="Times New Roman" w:hAnsi="Times New Roman" w:cs="Times New Roman"/>
-        </w:rPr>
-        <w:t xml:space="preserve"> that no problem is remain untouched or unnoticed.</w:t>
-      </w:r>
-    </w:p>
-    <w:p>
-      <w:pPr>
-        <w:rPr>
-          <w:rFonts w:ascii="Times New Roman" w:hAnsi="Times New Roman" w:cs="Times New Roman"/>
-        </w:rPr>
-      </w:pPr>
+      <w:r>
+        <w:rPr>
+          <w:rFonts w:ascii="Times New Roman" w:hAnsi="Times New Roman" w:cs="Times New Roman"/>
+        </w:rPr>
+        <w:t>the automated computer system can locate the problem area as the help line center database</w:t>
+      </w:r>
+    </w:p>
+    <w:p>
+      <w:pPr>
+        <w:rPr>
+          <w:rFonts w:ascii="Times New Roman" w:hAnsi="Times New Roman" w:cs="Times New Roman"/>
+        </w:rPr>
+      </w:pPr>
+      <w:r>
+        <w:rPr>
+          <w:rFonts w:ascii="Times New Roman" w:hAnsi="Times New Roman" w:cs="Times New Roman"/>
+        </w:rPr>
+        <w:t>linked with Dhaka WASA billing system. The computer system selects the responsible engineer</w:t>
+      </w:r>
+    </w:p>
+    <w:p>
+      <w:pPr>
+        <w:rPr>
+          <w:rFonts w:ascii="Times New Roman" w:hAnsi="Times New Roman" w:cs="Times New Roman"/>
+        </w:rPr>
+      </w:pPr>
+      <w:r>
+        <w:rPr>
+          <w:rFonts w:ascii="Times New Roman" w:hAnsi="Times New Roman" w:cs="Times New Roman"/>
+        </w:rPr>
+        <w:t>for that particular location from the job card for of every MODS zone which is pre configured in</w:t>
+      </w:r>
+    </w:p>
+    <w:p>
+      <w:pPr>
+        <w:rPr>
+          <w:rFonts w:ascii="Times New Roman" w:hAnsi="Times New Roman" w:cs="Times New Roman"/>
+        </w:rPr>
+      </w:pPr>
+      <w:r>
+        <w:rPr>
+          <w:rFonts w:ascii="Times New Roman" w:hAnsi="Times New Roman" w:cs="Times New Roman"/>
+        </w:rPr>
+        <w:t>the computer system. The system then sent SMS to the right person with the summary of</w:t>
+      </w:r>
+    </w:p>
+    <w:p>
+      <w:pPr>
+        <w:rPr>
+          <w:rFonts w:ascii="Times New Roman" w:hAnsi="Times New Roman" w:cs="Times New Roman"/>
+        </w:rPr>
+      </w:pPr>
+      <w:r>
+        <w:rPr>
+          <w:rFonts w:ascii="Times New Roman" w:hAnsi="Times New Roman" w:cs="Times New Roman"/>
+        </w:rPr>
+        <w:t>problem and exact location of the problem. Once the help center register the complain and</w:t>
+      </w:r>
+    </w:p>
+    <w:p>
+      <w:pPr>
+        <w:rPr>
+          <w:rFonts w:ascii="Times New Roman" w:hAnsi="Times New Roman" w:cs="Times New Roman"/>
+        </w:rPr>
+      </w:pPr>
+      <w:r>
+        <w:rPr>
+          <w:rFonts w:ascii="Times New Roman" w:hAnsi="Times New Roman" w:cs="Times New Roman"/>
+        </w:rPr>
+        <w:t>initiate the ticket the process operate on its own until the ticket for that complain in closed thus</w:t>
+      </w:r>
+    </w:p>
+    <w:p>
+      <w:pPr>
+        <w:rPr>
+          <w:rFonts w:ascii="Times New Roman" w:hAnsi="Times New Roman" w:cs="Times New Roman"/>
+        </w:rPr>
+      </w:pPr>
+      <w:r>
+        <w:rPr>
+          <w:rFonts w:ascii="Times New Roman" w:hAnsi="Times New Roman" w:cs="Times New Roman"/>
+        </w:rPr>
+        <w:t>ensuring that no problem is remain untouched or unnoticed.</w:t>
+      </w:r>
     </w:p>
     <w:p>
       <w:pPr>
@@ -941,75 +723,77 @@
           <w:rFonts w:ascii="Times New Roman" w:hAnsi="Times New Roman" w:cs="Times New Roman"/>
         </w:rPr>
       </w:pPr>
-      <w:proofErr w:type="gramStart"/>
-      <w:r>
-        <w:rPr>
-          <w:rFonts w:ascii="Times New Roman" w:hAnsi="Times New Roman" w:cs="Times New Roman"/>
-        </w:rPr>
-        <w:t>problem</w:t>
-      </w:r>
-      <w:proofErr w:type="gramEnd"/>
-      <w:r>
-        <w:rPr>
-          <w:rFonts w:ascii="Times New Roman" w:hAnsi="Times New Roman" w:cs="Times New Roman"/>
-        </w:rPr>
-        <w:t xml:space="preserve"> or just to have information about various service related information of Dhaka WASA.</w:t>
-      </w:r>
-    </w:p>
-    <w:p>
-      <w:pPr>
-        <w:rPr>
-          <w:rFonts w:ascii="Times New Roman" w:hAnsi="Times New Roman" w:cs="Times New Roman"/>
-        </w:rPr>
-      </w:pPr>
-      <w:r>
-        <w:rPr>
-          <w:rFonts w:ascii="Times New Roman" w:hAnsi="Times New Roman" w:cs="Times New Roman"/>
-        </w:rPr>
-        <w:t xml:space="preserve">Here we have describe how the </w:t>
-      </w:r>
-      <w:proofErr w:type="spellStart"/>
-      <w:r>
-        <w:rPr>
-          <w:rFonts w:ascii="Times New Roman" w:hAnsi="Times New Roman" w:cs="Times New Roman"/>
-        </w:rPr>
-        <w:t>complain</w:t>
-      </w:r>
-      <w:proofErr w:type="spellEnd"/>
-      <w:r>
-        <w:rPr>
-          <w:rFonts w:ascii="Times New Roman" w:hAnsi="Times New Roman" w:cs="Times New Roman"/>
-        </w:rPr>
-        <w:t xml:space="preserve"> center works related to Water &amp; Sewerage problem</w:t>
-      </w:r>
-    </w:p>
-    <w:p>
-      <w:pPr>
-        <w:rPr>
-          <w:rFonts w:ascii="Times New Roman" w:hAnsi="Times New Roman" w:cs="Times New Roman"/>
-        </w:rPr>
-      </w:pPr>
-      <w:proofErr w:type="gramStart"/>
-      <w:r>
-        <w:rPr>
-          <w:rFonts w:ascii="Times New Roman" w:hAnsi="Times New Roman" w:cs="Times New Roman"/>
-        </w:rPr>
-        <w:t>only</w:t>
-      </w:r>
-      <w:proofErr w:type="gramEnd"/>
-      <w:r>
-        <w:rPr>
-          <w:rFonts w:ascii="Times New Roman" w:hAnsi="Times New Roman" w:cs="Times New Roman"/>
-        </w:rPr>
-        <w:t>.</w:t>
-      </w:r>
-    </w:p>
-    <w:p>
-      <w:pPr>
-        <w:rPr>
-          <w:rFonts w:ascii="Times New Roman" w:hAnsi="Times New Roman" w:cs="Times New Roman"/>
-        </w:rPr>
-      </w:pPr>
+      <w:r>
+        <w:rPr>
+          <w:rFonts w:ascii="Times New Roman" w:hAnsi="Times New Roman" w:cs="Times New Roman"/>
+        </w:rPr>
+        <w:t>problem or just to have information about various service related information of Dhaka WASA.</w:t>
+      </w:r>
+    </w:p>
+    <w:p>
+      <w:pPr>
+        <w:rPr>
+          <w:rFonts w:ascii="Times New Roman" w:hAnsi="Times New Roman" w:cs="Times New Roman"/>
+        </w:rPr>
+      </w:pPr>
+      <w:r>
+        <w:rPr>
+          <w:rFonts w:ascii="Times New Roman" w:hAnsi="Times New Roman" w:cs="Times New Roman"/>
+        </w:rPr>
+        <w:t>Here we have describe how the complain center works related to Water &amp; Sewerage problem</w:t>
+      </w:r>
+    </w:p>
+    <w:p>
+      <w:pPr>
+        <w:rPr>
+          <w:rFonts w:ascii="Times New Roman" w:hAnsi="Times New Roman" w:cs="Times New Roman"/>
+        </w:rPr>
+      </w:pPr>
+      <w:r>
+        <w:rPr>
+          <w:rFonts w:ascii="Times New Roman" w:hAnsi="Times New Roman" w:cs="Times New Roman"/>
+        </w:rPr>
+        <w:t>only.</w:t>
+      </w:r>
+    </w:p>
+    <w:p>
+      <w:pPr>
+        <w:rPr>
+          <w:rFonts w:ascii="Times New Roman" w:hAnsi="Times New Roman" w:cs="Times New Roman"/>
+        </w:rPr>
+      </w:pPr>
+      <w:r>
+        <w:rPr>
+          <w:rFonts w:ascii="Times New Roman" w:hAnsi="Times New Roman" w:cs="Times New Roman"/>
+        </w:rPr>
+        <w:t>A Complaint Life Cycle of WATER &amp; SEWERAGE Problem</w:t>
+      </w:r>
+    </w:p>
+    <w:p>
+      <w:pPr>
+        <w:rPr>
+          <w:rFonts w:ascii="Times New Roman" w:hAnsi="Times New Roman" w:cs="Times New Roman"/>
+        </w:rPr>
+      </w:pPr>
+      <w:r>
+        <w:rPr>
+          <w:rFonts w:ascii="Times New Roman" w:hAnsi="Times New Roman" w:cs="Times New Roman"/>
+        </w:rPr>
+        <w:t>Hear the Problem</w:t>
+      </w:r>
+    </w:p>
+    <w:p>
+      <w:pPr>
+        <w:rPr>
+          <w:rFonts w:ascii="Times New Roman" w:hAnsi="Times New Roman" w:cs="Times New Roman"/>
+        </w:rPr>
+      </w:pPr>
+      <w:r>
+        <w:rPr>
+          <w:rFonts w:ascii="Times New Roman" w:hAnsi="Times New Roman" w:cs="Times New Roman"/>
+        </w:rPr>
+        <w:t>The call center agent receive complain from customer and register the customer account</w:t>
+      </w:r>
     </w:p>
     <w:p>
       <w:pPr>
@@ -1022,111 +806,40 @@
           <w:rFonts w:ascii="Times New Roman" w:hAnsi="Times New Roman" w:cs="Times New Roman"/>
         </w:rPr>
         <w:lastRenderedPageBreak/>
-        <w:t>A Complaint Life Cycle of WATER &amp; SEWERAGE Problem</w:t>
-      </w:r>
-    </w:p>
-    <w:p>
-      <w:pPr>
-        <w:rPr>
-          <w:rFonts w:ascii="Times New Roman" w:hAnsi="Times New Roman" w:cs="Times New Roman"/>
-        </w:rPr>
-      </w:pPr>
-    </w:p>
-    <w:p>
-      <w:pPr>
-        <w:rPr>
-          <w:rFonts w:ascii="Times New Roman" w:hAnsi="Times New Roman" w:cs="Times New Roman"/>
-        </w:rPr>
-      </w:pPr>
-      <w:r>
-        <w:rPr>
-          <w:rFonts w:ascii="Times New Roman" w:hAnsi="Times New Roman" w:cs="Times New Roman"/>
-        </w:rPr>
-        <w:t>Hear the Problem</w:t>
-      </w:r>
-    </w:p>
-    <w:p>
-      <w:pPr>
-        <w:rPr>
-          <w:rFonts w:ascii="Times New Roman" w:hAnsi="Times New Roman" w:cs="Times New Roman"/>
-        </w:rPr>
-      </w:pPr>
-      <w:r>
-        <w:rPr>
-          <w:rFonts w:ascii="Times New Roman" w:hAnsi="Times New Roman" w:cs="Times New Roman"/>
-        </w:rPr>
-        <w:t>The call center agent receive complain from customer and register the customer account</w:t>
-      </w:r>
-    </w:p>
-    <w:p>
-      <w:pPr>
-        <w:rPr>
-          <w:rFonts w:ascii="Times New Roman" w:hAnsi="Times New Roman" w:cs="Times New Roman"/>
-        </w:rPr>
-      </w:pPr>
-      <w:proofErr w:type="gramStart"/>
-      <w:r>
-        <w:rPr>
-          <w:rFonts w:ascii="Times New Roman" w:hAnsi="Times New Roman" w:cs="Times New Roman"/>
-        </w:rPr>
-        <w:t>number</w:t>
-      </w:r>
-      <w:proofErr w:type="gramEnd"/>
-      <w:r>
-        <w:rPr>
-          <w:rFonts w:ascii="Times New Roman" w:hAnsi="Times New Roman" w:cs="Times New Roman"/>
-        </w:rPr>
-        <w:t>/ bill number and the details of the problem into computer system. The computer</w:t>
-      </w:r>
-    </w:p>
-    <w:p>
-      <w:pPr>
-        <w:rPr>
-          <w:rFonts w:ascii="Times New Roman" w:hAnsi="Times New Roman" w:cs="Times New Roman"/>
-        </w:rPr>
-      </w:pPr>
-      <w:proofErr w:type="gramStart"/>
-      <w:r>
-        <w:rPr>
-          <w:rFonts w:ascii="Times New Roman" w:hAnsi="Times New Roman" w:cs="Times New Roman"/>
-        </w:rPr>
-        <w:t>system</w:t>
-      </w:r>
-      <w:proofErr w:type="gramEnd"/>
-      <w:r>
-        <w:rPr>
-          <w:rFonts w:ascii="Times New Roman" w:hAnsi="Times New Roman" w:cs="Times New Roman"/>
-        </w:rPr>
-        <w:t xml:space="preserve"> generate a ticket number associate with that problem. At this stage the ticket given</w:t>
-      </w:r>
-    </w:p>
-    <w:p>
-      <w:pPr>
-        <w:rPr>
-          <w:rFonts w:ascii="Times New Roman" w:hAnsi="Times New Roman" w:cs="Times New Roman"/>
-        </w:rPr>
-      </w:pPr>
-      <w:proofErr w:type="gramStart"/>
-      <w:r>
-        <w:rPr>
-          <w:rFonts w:ascii="Times New Roman" w:hAnsi="Times New Roman" w:cs="Times New Roman"/>
-        </w:rPr>
-        <w:t>status</w:t>
-      </w:r>
-      <w:proofErr w:type="gramEnd"/>
-      <w:r>
-        <w:rPr>
-          <w:rFonts w:ascii="Times New Roman" w:hAnsi="Times New Roman" w:cs="Times New Roman"/>
-        </w:rPr>
-        <w:t xml:space="preserve"> 'New'</w:t>
-      </w:r>
-    </w:p>
-    <w:p>
-      <w:pPr>
-        <w:rPr>
-          <w:rFonts w:ascii="Times New Roman" w:hAnsi="Times New Roman" w:cs="Times New Roman"/>
-        </w:rPr>
-      </w:pPr>
+        <w:t>number/ bill number and the details of the problem into computer system. The computer</w:t>
+      </w:r>
+    </w:p>
+    <w:p>
+      <w:pPr>
+        <w:rPr>
+          <w:rFonts w:ascii="Times New Roman" w:hAnsi="Times New Roman" w:cs="Times New Roman"/>
+        </w:rPr>
+      </w:pPr>
+      <w:r>
+        <w:rPr>
+          <w:rFonts w:ascii="Times New Roman" w:hAnsi="Times New Roman" w:cs="Times New Roman"/>
+        </w:rPr>
+        <w:t>system generate a ticket number associate with that problem. At this stage the ticket given</w:t>
+      </w:r>
+    </w:p>
+    <w:p>
+      <w:pPr>
+        <w:rPr>
+          <w:rFonts w:ascii="Times New Roman" w:hAnsi="Times New Roman" w:cs="Times New Roman"/>
+        </w:rPr>
+      </w:pPr>
+      <w:r>
+        <w:rPr>
+          <w:rFonts w:ascii="Times New Roman" w:hAnsi="Times New Roman" w:cs="Times New Roman"/>
+        </w:rPr>
+        <w:t>status 'New'</w:t>
+      </w:r>
+      <w:r>
+        <w:rPr>
+          <w:rFonts w:ascii="Times New Roman" w:hAnsi="Times New Roman" w:cs="Times New Roman"/>
+        </w:rPr>
+        <w:t xml:space="preserve">. </w:t>
+      </w:r>
     </w:p>
     <w:p>
       <w:pPr>
@@ -1186,47 +899,24 @@
           <w:rFonts w:ascii="Times New Roman" w:hAnsi="Times New Roman" w:cs="Times New Roman"/>
         </w:rPr>
       </w:pPr>
-    </w:p>
-    <w:p>
-      <w:pPr>
-        <w:rPr>
-          <w:rFonts w:ascii="Times New Roman" w:hAnsi="Times New Roman" w:cs="Times New Roman"/>
-        </w:rPr>
-      </w:pPr>
-      <w:proofErr w:type="gramStart"/>
-      <w:r>
-        <w:rPr>
-          <w:rFonts w:ascii="Times New Roman" w:hAnsi="Times New Roman" w:cs="Times New Roman"/>
-        </w:rPr>
-        <w:t>of</w:t>
-      </w:r>
-      <w:proofErr w:type="gramEnd"/>
-      <w:r>
-        <w:rPr>
-          <w:rFonts w:ascii="Times New Roman" w:hAnsi="Times New Roman" w:cs="Times New Roman"/>
-        </w:rPr>
-        <w:t xml:space="preserve"> that MODS Zone. The SMS contain information about the problem and a number to be</w:t>
-      </w:r>
-    </w:p>
-    <w:p>
-      <w:pPr>
-        <w:rPr>
-          <w:rFonts w:ascii="Times New Roman" w:hAnsi="Times New Roman" w:cs="Times New Roman"/>
-        </w:rPr>
-      </w:pPr>
-      <w:proofErr w:type="gramStart"/>
-      <w:r>
-        <w:rPr>
-          <w:rFonts w:ascii="Times New Roman" w:hAnsi="Times New Roman" w:cs="Times New Roman"/>
-        </w:rPr>
-        <w:t>dialed</w:t>
-      </w:r>
-      <w:proofErr w:type="gramEnd"/>
-      <w:r>
-        <w:rPr>
-          <w:rFonts w:ascii="Times New Roman" w:hAnsi="Times New Roman" w:cs="Times New Roman"/>
-        </w:rPr>
-        <w:t xml:space="preserve"> to acknowledge SAE has been aware of the problem. This number is also called</w:t>
+      <w:r>
+        <w:rPr>
+          <w:rFonts w:ascii="Times New Roman" w:hAnsi="Times New Roman" w:cs="Times New Roman"/>
+        </w:rPr>
+        <w:t>of that MODS Zone. The SMS contain information about the problem and a number to be</w:t>
+      </w:r>
+    </w:p>
+    <w:p>
+      <w:pPr>
+        <w:rPr>
+          <w:rFonts w:ascii="Times New Roman" w:hAnsi="Times New Roman" w:cs="Times New Roman"/>
+        </w:rPr>
+      </w:pPr>
+      <w:r>
+        <w:rPr>
+          <w:rFonts w:ascii="Times New Roman" w:hAnsi="Times New Roman" w:cs="Times New Roman"/>
+        </w:rPr>
+        <w:t>dialed to acknowledge SAE has been aware of the problem. This number is also called</w:t>
       </w:r>
     </w:p>
     <w:p>
@@ -1248,48 +938,25 @@
           <w:rFonts w:ascii="Times New Roman" w:hAnsi="Times New Roman" w:cs="Times New Roman"/>
         </w:rPr>
       </w:pPr>
-      <w:proofErr w:type="gramStart"/>
-      <w:r>
-        <w:rPr>
-          <w:rFonts w:ascii="Times New Roman" w:hAnsi="Times New Roman" w:cs="Times New Roman"/>
-        </w:rPr>
-        <w:t>it's</w:t>
-      </w:r>
-      <w:proofErr w:type="gramEnd"/>
-      <w:r>
-        <w:rPr>
-          <w:rFonts w:ascii="Times New Roman" w:hAnsi="Times New Roman" w:cs="Times New Roman"/>
-        </w:rPr>
-        <w:t xml:space="preserve"> enough for the computer system to know that the problem is acknowledged or seen by</w:t>
-      </w:r>
-    </w:p>
-    <w:p>
-      <w:pPr>
-        <w:rPr>
-          <w:rFonts w:ascii="Times New Roman" w:hAnsi="Times New Roman" w:cs="Times New Roman"/>
-        </w:rPr>
-      </w:pPr>
-      <w:proofErr w:type="gramStart"/>
-      <w:r>
-        <w:rPr>
-          <w:rFonts w:ascii="Times New Roman" w:hAnsi="Times New Roman" w:cs="Times New Roman"/>
-        </w:rPr>
-        <w:t>the</w:t>
-      </w:r>
-      <w:proofErr w:type="gramEnd"/>
-      <w:r>
-        <w:rPr>
-          <w:rFonts w:ascii="Times New Roman" w:hAnsi="Times New Roman" w:cs="Times New Roman"/>
-        </w:rPr>
-        <w:t xml:space="preserve"> responsible SAE. Also the good news is it will not cost any money.</w:t>
-      </w:r>
-    </w:p>
-    <w:p>
-      <w:pPr>
-        <w:rPr>
-          <w:rFonts w:ascii="Times New Roman" w:hAnsi="Times New Roman" w:cs="Times New Roman"/>
-        </w:rPr>
-      </w:pPr>
+      <w:r>
+        <w:rPr>
+          <w:rFonts w:ascii="Times New Roman" w:hAnsi="Times New Roman" w:cs="Times New Roman"/>
+        </w:rPr>
+        <w:t>it's enough for the computer system to know that the problem is acknowledged or seen by</w:t>
+      </w:r>
+    </w:p>
+    <w:p>
+      <w:pPr>
+        <w:rPr>
+          <w:rFonts w:ascii="Times New Roman" w:hAnsi="Times New Roman" w:cs="Times New Roman"/>
+        </w:rPr>
+      </w:pPr>
+      <w:r>
+        <w:rPr>
+          <w:rFonts w:ascii="Times New Roman" w:hAnsi="Times New Roman" w:cs="Times New Roman"/>
+        </w:rPr>
+        <w:t>the responsible SAE. Also the good news is it will not cost any money.</w:t>
+      </w:r>
     </w:p>
     <w:p>
       <w:pPr>
@@ -1310,61 +977,533 @@
           <w:rFonts w:ascii="Times New Roman" w:hAnsi="Times New Roman" w:cs="Times New Roman"/>
         </w:rPr>
       </w:pPr>
-      <w:proofErr w:type="gramStart"/>
-      <w:r>
-        <w:rPr>
-          <w:rFonts w:ascii="Times New Roman" w:hAnsi="Times New Roman" w:cs="Times New Roman"/>
-        </w:rPr>
-        <w:t>information</w:t>
-      </w:r>
-      <w:proofErr w:type="gramEnd"/>
-      <w:r>
-        <w:rPr>
-          <w:rFonts w:ascii="Times New Roman" w:hAnsi="Times New Roman" w:cs="Times New Roman"/>
-        </w:rPr>
-        <w:t xml:space="preserve"> of same problem, name of assigned SAE. The purpose of this SMS just to let AE</w:t>
-      </w:r>
-    </w:p>
-    <w:p>
-      <w:pPr>
-        <w:rPr>
-          <w:rFonts w:ascii="Times New Roman" w:hAnsi="Times New Roman" w:cs="Times New Roman"/>
-        </w:rPr>
-      </w:pPr>
-      <w:proofErr w:type="gramStart"/>
-      <w:r>
-        <w:rPr>
-          <w:rFonts w:ascii="Times New Roman" w:hAnsi="Times New Roman" w:cs="Times New Roman"/>
-        </w:rPr>
-        <w:t>know</w:t>
-      </w:r>
-      <w:proofErr w:type="gramEnd"/>
-      <w:r>
-        <w:rPr>
-          <w:rFonts w:ascii="Times New Roman" w:hAnsi="Times New Roman" w:cs="Times New Roman"/>
-        </w:rPr>
-        <w:t xml:space="preserve"> about the problem and whom is assigned to take care of the problem. The AE don't</w:t>
-      </w:r>
-    </w:p>
-    <w:p>
-      <w:pPr>
-        <w:rPr>
-          <w:rFonts w:ascii="Times New Roman" w:hAnsi="Times New Roman" w:cs="Times New Roman"/>
-        </w:rPr>
-      </w:pPr>
-      <w:proofErr w:type="gramStart"/>
-      <w:r>
-        <w:rPr>
-          <w:rFonts w:ascii="Times New Roman" w:hAnsi="Times New Roman" w:cs="Times New Roman"/>
-        </w:rPr>
-        <w:t>have</w:t>
-      </w:r>
-      <w:proofErr w:type="gramEnd"/>
-      <w:r>
-        <w:rPr>
-          <w:rFonts w:ascii="Times New Roman" w:hAnsi="Times New Roman" w:cs="Times New Roman"/>
-        </w:rPr>
-        <w:t xml:space="preserve"> to dial at this stage.</w:t>
+      <w:r>
+        <w:rPr>
+          <w:rFonts w:ascii="Times New Roman" w:hAnsi="Times New Roman" w:cs="Times New Roman"/>
+        </w:rPr>
+        <w:t>information of same problem, name of assigned SAE. The purpose of this SMS just to let AE</w:t>
+      </w:r>
+    </w:p>
+    <w:p>
+      <w:pPr>
+        <w:rPr>
+          <w:rFonts w:ascii="Times New Roman" w:hAnsi="Times New Roman" w:cs="Times New Roman"/>
+        </w:rPr>
+      </w:pPr>
+      <w:r>
+        <w:rPr>
+          <w:rFonts w:ascii="Times New Roman" w:hAnsi="Times New Roman" w:cs="Times New Roman"/>
+        </w:rPr>
+        <w:t>know about the problem and whom is assigned to take care of the problem. The AE don't</w:t>
+      </w:r>
+    </w:p>
+    <w:p>
+      <w:pPr>
+        <w:rPr>
+          <w:rFonts w:ascii="Times New Roman" w:hAnsi="Times New Roman" w:cs="Times New Roman"/>
+        </w:rPr>
+      </w:pPr>
+      <w:r>
+        <w:rPr>
+          <w:rFonts w:ascii="Times New Roman" w:hAnsi="Times New Roman" w:cs="Times New Roman"/>
+        </w:rPr>
+        <w:t>have to dial at this stage.</w:t>
+      </w:r>
+    </w:p>
+    <w:p>
+      <w:pPr>
+        <w:tabs>
+          <w:tab w:val="left" w:pos="8434"/>
+        </w:tabs>
+        <w:rPr>
+          <w:rFonts w:ascii="Times New Roman" w:hAnsi="Times New Roman" w:cs="Times New Roman"/>
+        </w:rPr>
+      </w:pPr>
+      <w:r>
+        <w:rPr>
+          <w:rFonts w:ascii="Times New Roman" w:hAnsi="Times New Roman" w:cs="Times New Roman"/>
+        </w:rPr>
+        <w:t>SMS Templates:</w:t>
+      </w:r>
+    </w:p>
+    <w:tbl>
+      <w:tblPr>
+        <w:tblStyle w:val="TableGrid"/>
+        <w:tblW w:w="0" w:type="auto"/>
+        <w:tblLook w:val="04A0" w:firstRow="1" w:lastRow="0" w:firstColumn="1" w:lastColumn="0" w:noHBand="0" w:noVBand="1"/>
+      </w:tblPr>
+      <w:tblGrid>
+        <w:gridCol w:w="4788"/>
+        <w:gridCol w:w="4788"/>
+      </w:tblGrid>
+      <w:tr>
+        <w:tc>
+          <w:tcPr>
+            <w:tcW w:w="4788" w:type="dxa"/>
+          </w:tcPr>
+          <w:p>
+            <w:pPr>
+              <w:tabs>
+                <w:tab w:val="left" w:pos="8434"/>
+              </w:tabs>
+              <w:jc w:val="center"/>
+              <w:rPr>
+                <w:rFonts w:ascii="Times New Roman" w:hAnsi="Times New Roman" w:cs="Times New Roman"/>
+                <w:b/>
+              </w:rPr>
+            </w:pPr>
+            <w:r>
+              <w:rPr>
+                <w:rFonts w:ascii="Times New Roman" w:hAnsi="Times New Roman" w:cs="Times New Roman"/>
+                <w:b/>
+              </w:rPr>
+              <w:t>SMS to SAE</w:t>
+            </w:r>
+          </w:p>
+        </w:tc>
+        <w:tc>
+          <w:tcPr>
+            <w:tcW w:w="4788" w:type="dxa"/>
+          </w:tcPr>
+          <w:p>
+            <w:pPr>
+              <w:tabs>
+                <w:tab w:val="left" w:pos="8434"/>
+              </w:tabs>
+              <w:jc w:val="center"/>
+              <w:rPr>
+                <w:rFonts w:ascii="Times New Roman" w:hAnsi="Times New Roman" w:cs="Times New Roman"/>
+                <w:b/>
+              </w:rPr>
+            </w:pPr>
+            <w:r>
+              <w:rPr>
+                <w:rFonts w:ascii="Times New Roman" w:hAnsi="Times New Roman" w:cs="Times New Roman"/>
+                <w:b/>
+              </w:rPr>
+              <w:t>SMS to AE</w:t>
+            </w:r>
+          </w:p>
+        </w:tc>
+      </w:tr>
+      <w:tr>
+        <w:tc>
+          <w:tcPr>
+            <w:tcW w:w="4788" w:type="dxa"/>
+          </w:tcPr>
+          <w:p>
+            <w:pPr>
+              <w:tabs>
+                <w:tab w:val="left" w:pos="8434"/>
+              </w:tabs>
+              <w:rPr>
+                <w:rFonts w:ascii="Times New Roman" w:hAnsi="Times New Roman" w:cs="Times New Roman"/>
+                <w:b/>
+              </w:rPr>
+            </w:pPr>
+            <w:r>
+              <w:rPr>
+                <w:rFonts w:ascii="Times New Roman" w:hAnsi="Times New Roman" w:cs="Times New Roman"/>
+                <w:b/>
+              </w:rPr>
+              <w:t>Acknowledgment Alert SMS Template:</w:t>
+            </w:r>
+          </w:p>
+        </w:tc>
+        <w:tc>
+          <w:tcPr>
+            <w:tcW w:w="4788" w:type="dxa"/>
+          </w:tcPr>
+          <w:p>
+            <w:pPr>
+              <w:tabs>
+                <w:tab w:val="left" w:pos="8434"/>
+              </w:tabs>
+              <w:rPr>
+                <w:rFonts w:ascii="Times New Roman" w:hAnsi="Times New Roman" w:cs="Times New Roman"/>
+                <w:b/>
+              </w:rPr>
+            </w:pPr>
+            <w:r>
+              <w:rPr>
+                <w:rFonts w:ascii="Times New Roman" w:hAnsi="Times New Roman" w:cs="Times New Roman"/>
+                <w:b/>
+              </w:rPr>
+              <w:t>Acknowledgement Notify SMS Template:</w:t>
+            </w:r>
+          </w:p>
+        </w:tc>
+      </w:tr>
+      <w:tr>
+        <w:tc>
+          <w:tcPr>
+            <w:tcW w:w="4788" w:type="dxa"/>
+          </w:tcPr>
+          <w:p>
+            <w:pPr>
+              <w:tabs>
+                <w:tab w:val="left" w:pos="8434"/>
+              </w:tabs>
+              <w:jc w:val="center"/>
+              <w:rPr>
+                <w:rFonts w:ascii="Times New Roman" w:hAnsi="Times New Roman" w:cs="Times New Roman"/>
+              </w:rPr>
+            </w:pPr>
+            <w:r>
+              <w:rPr>
+                <w:rFonts w:ascii="Times New Roman" w:hAnsi="Times New Roman" w:cs="Times New Roman"/>
+              </w:rPr>
+              <w:t>Plz ack tkt[__tktnum__] from</w:t>
+            </w:r>
+          </w:p>
+          <w:p>
+            <w:pPr>
+              <w:tabs>
+                <w:tab w:val="left" w:pos="8434"/>
+              </w:tabs>
+              <w:jc w:val="center"/>
+              <w:rPr>
+                <w:rFonts w:ascii="Times New Roman" w:hAnsi="Times New Roman" w:cs="Times New Roman"/>
+              </w:rPr>
+            </w:pPr>
+            <w:r>
+              <w:rPr>
+                <w:rFonts w:ascii="Times New Roman" w:hAnsi="Times New Roman" w:cs="Times New Roman"/>
+              </w:rPr>
+              <w:t>[__callername__]. C: [__callernum__]</w:t>
+            </w:r>
+          </w:p>
+          <w:p>
+            <w:pPr>
+              <w:tabs>
+                <w:tab w:val="left" w:pos="8434"/>
+              </w:tabs>
+              <w:jc w:val="center"/>
+              <w:rPr>
+                <w:rFonts w:ascii="Times New Roman" w:hAnsi="Times New Roman" w:cs="Times New Roman"/>
+              </w:rPr>
+            </w:pPr>
+            <w:r>
+              <w:rPr>
+                <w:rFonts w:ascii="Times New Roman" w:hAnsi="Times New Roman" w:cs="Times New Roman"/>
+              </w:rPr>
+              <w:t>Add: [__calleraddress__]</w:t>
+            </w:r>
+          </w:p>
+          <w:p>
+            <w:pPr>
+              <w:tabs>
+                <w:tab w:val="left" w:pos="8434"/>
+              </w:tabs>
+              <w:jc w:val="center"/>
+              <w:rPr>
+                <w:rFonts w:ascii="Times New Roman" w:hAnsi="Times New Roman" w:cs="Times New Roman"/>
+              </w:rPr>
+            </w:pPr>
+            <w:r>
+              <w:rPr>
+                <w:rFonts w:ascii="Times New Roman" w:hAnsi="Times New Roman" w:cs="Times New Roman"/>
+              </w:rPr>
+              <w:t>Summ: [__ticketsummary__]</w:t>
+            </w:r>
+          </w:p>
+          <w:p>
+            <w:pPr>
+              <w:tabs>
+                <w:tab w:val="left" w:pos="8434"/>
+              </w:tabs>
+              <w:jc w:val="center"/>
+              <w:rPr>
+                <w:rFonts w:ascii="Times New Roman" w:hAnsi="Times New Roman" w:cs="Times New Roman"/>
+              </w:rPr>
+            </w:pPr>
+            <w:r>
+              <w:rPr>
+                <w:rFonts w:ascii="Times New Roman" w:hAnsi="Times New Roman" w:cs="Times New Roman"/>
+              </w:rPr>
+              <w:t>Dial: [__magic number__]</w:t>
+            </w:r>
+          </w:p>
+        </w:tc>
+        <w:tc>
+          <w:tcPr>
+            <w:tcW w:w="4788" w:type="dxa"/>
+          </w:tcPr>
+          <w:p>
+            <w:pPr>
+              <w:tabs>
+                <w:tab w:val="left" w:pos="8434"/>
+              </w:tabs>
+              <w:jc w:val="center"/>
+              <w:rPr>
+                <w:rFonts w:ascii="Times New Roman" w:hAnsi="Times New Roman" w:cs="Times New Roman"/>
+              </w:rPr>
+            </w:pPr>
+            <w:r>
+              <w:rPr>
+                <w:rFonts w:ascii="Times New Roman" w:hAnsi="Times New Roman" w:cs="Times New Roman"/>
+              </w:rPr>
+              <w:t>Plz ack tkt[__tktnum__] from</w:t>
+            </w:r>
+          </w:p>
+          <w:p>
+            <w:pPr>
+              <w:tabs>
+                <w:tab w:val="left" w:pos="8434"/>
+              </w:tabs>
+              <w:jc w:val="center"/>
+              <w:rPr>
+                <w:rFonts w:ascii="Times New Roman" w:hAnsi="Times New Roman" w:cs="Times New Roman"/>
+              </w:rPr>
+            </w:pPr>
+            <w:r>
+              <w:rPr>
+                <w:rFonts w:ascii="Times New Roman" w:hAnsi="Times New Roman" w:cs="Times New Roman"/>
+              </w:rPr>
+              <w:t>[__callername__]. C: [__callernum__]</w:t>
+            </w:r>
+          </w:p>
+          <w:p>
+            <w:pPr>
+              <w:tabs>
+                <w:tab w:val="left" w:pos="8434"/>
+              </w:tabs>
+              <w:jc w:val="center"/>
+              <w:rPr>
+                <w:rFonts w:ascii="Times New Roman" w:hAnsi="Times New Roman" w:cs="Times New Roman"/>
+              </w:rPr>
+            </w:pPr>
+            <w:r>
+              <w:rPr>
+                <w:rFonts w:ascii="Times New Roman" w:hAnsi="Times New Roman" w:cs="Times New Roman"/>
+              </w:rPr>
+              <w:t>Add: [__calleraddress__]</w:t>
+            </w:r>
+          </w:p>
+          <w:p>
+            <w:pPr>
+              <w:tabs>
+                <w:tab w:val="left" w:pos="8434"/>
+              </w:tabs>
+              <w:jc w:val="center"/>
+              <w:rPr>
+                <w:rFonts w:ascii="Times New Roman" w:hAnsi="Times New Roman" w:cs="Times New Roman"/>
+              </w:rPr>
+            </w:pPr>
+            <w:r>
+              <w:rPr>
+                <w:rFonts w:ascii="Times New Roman" w:hAnsi="Times New Roman" w:cs="Times New Roman"/>
+              </w:rPr>
+              <w:t>Summ: [__ticketsummary__]</w:t>
+            </w:r>
+          </w:p>
+          <w:p>
+            <w:pPr>
+              <w:tabs>
+                <w:tab w:val="left" w:pos="8434"/>
+              </w:tabs>
+              <w:jc w:val="center"/>
+              <w:rPr>
+                <w:rFonts w:ascii="Times New Roman" w:hAnsi="Times New Roman" w:cs="Times New Roman"/>
+              </w:rPr>
+            </w:pPr>
+            <w:r>
+              <w:rPr>
+                <w:rFonts w:ascii="Times New Roman" w:hAnsi="Times New Roman" w:cs="Times New Roman"/>
+              </w:rPr>
+              <w:t>Assig: [__magic number__]</w:t>
+            </w:r>
+          </w:p>
+        </w:tc>
+      </w:tr>
+    </w:tbl>
+    <w:p>
+      <w:pPr>
+        <w:rPr>
+          <w:rFonts w:ascii="Times New Roman" w:hAnsi="Times New Roman" w:cs="Times New Roman"/>
+        </w:rPr>
+      </w:pPr>
+    </w:p>
+    <w:p>
+      <w:pPr>
+        <w:rPr>
+          <w:rFonts w:ascii="Times New Roman" w:hAnsi="Times New Roman" w:cs="Times New Roman"/>
+        </w:rPr>
+      </w:pPr>
+      <w:r>
+        <w:rPr>
+          <w:rFonts w:ascii="Times New Roman" w:hAnsi="Times New Roman" w:cs="Times New Roman"/>
+        </w:rPr>
+        <w:t>Resolution of the Problem</w:t>
+      </w:r>
+    </w:p>
+    <w:p>
+      <w:pPr>
+        <w:rPr>
+          <w:rFonts w:ascii="Times New Roman" w:hAnsi="Times New Roman" w:cs="Times New Roman"/>
+        </w:rPr>
+      </w:pPr>
+      <w:r>
+        <w:rPr>
+          <w:rFonts w:ascii="Times New Roman" w:hAnsi="Times New Roman" w:cs="Times New Roman"/>
+        </w:rPr>
+        <w:t>Once the computer system, receive the acknowledgment from the SAE, the system</w:t>
+      </w:r>
+    </w:p>
+    <w:p>
+      <w:pPr>
+        <w:rPr>
+          <w:rFonts w:ascii="Times New Roman" w:hAnsi="Times New Roman" w:cs="Times New Roman"/>
+        </w:rPr>
+      </w:pPr>
+      <w:r>
+        <w:rPr>
+          <w:rFonts w:ascii="Times New Roman" w:hAnsi="Times New Roman" w:cs="Times New Roman"/>
+        </w:rPr>
+        <w:t>immediately sent SAE and AE resolution text SMS respectively. The SMS that sent to SAE will</w:t>
+      </w:r>
+    </w:p>
+    <w:p>
+      <w:pPr>
+        <w:rPr>
+          <w:rFonts w:ascii="Times New Roman" w:hAnsi="Times New Roman" w:cs="Times New Roman"/>
+        </w:rPr>
+      </w:pPr>
+      <w:r>
+        <w:rPr>
+          <w:rFonts w:ascii="Times New Roman" w:hAnsi="Times New Roman" w:cs="Times New Roman"/>
+        </w:rPr>
+        <w:t>contain thanks for Acknowledging and request him to consult AE for update. Once the</w:t>
+      </w:r>
+    </w:p>
+    <w:p>
+      <w:pPr>
+        <w:rPr>
+          <w:rFonts w:ascii="Times New Roman" w:hAnsi="Times New Roman" w:cs="Times New Roman"/>
+        </w:rPr>
+      </w:pPr>
+      <w:r>
+        <w:rPr>
+          <w:rFonts w:ascii="Times New Roman" w:hAnsi="Times New Roman" w:cs="Times New Roman"/>
+        </w:rPr>
+        <w:t>assigned work is completed SAE will inform the AE about final update of the problem just</w:t>
+      </w:r>
+    </w:p>
+    <w:p>
+      <w:pPr>
+        <w:rPr>
+          <w:rFonts w:ascii="Times New Roman" w:hAnsi="Times New Roman" w:cs="Times New Roman"/>
+        </w:rPr>
+      </w:pPr>
+      <w:r>
+        <w:rPr>
+          <w:rFonts w:ascii="Times New Roman" w:hAnsi="Times New Roman" w:cs="Times New Roman"/>
+        </w:rPr>
+        <w:lastRenderedPageBreak/>
+        <w:t>the same way as job is used to done. This time SAE will not have to inform the computer</w:t>
+      </w:r>
+    </w:p>
+    <w:p>
+      <w:pPr>
+        <w:rPr>
+          <w:rFonts w:ascii="Times New Roman" w:hAnsi="Times New Roman" w:cs="Times New Roman"/>
+        </w:rPr>
+      </w:pPr>
+      <w:r>
+        <w:rPr>
+          <w:rFonts w:ascii="Times New Roman" w:hAnsi="Times New Roman" w:cs="Times New Roman"/>
+        </w:rPr>
+        <w:t>system.</w:t>
+      </w:r>
+    </w:p>
+    <w:p>
+      <w:pPr>
+        <w:rPr>
+          <w:rFonts w:ascii="Times New Roman" w:hAnsi="Times New Roman" w:cs="Times New Roman"/>
+        </w:rPr>
+      </w:pPr>
+      <w:r>
+        <w:rPr>
+          <w:rFonts w:ascii="Times New Roman" w:hAnsi="Times New Roman" w:cs="Times New Roman"/>
+        </w:rPr>
+        <w:t>On the other hand by the resolution SMS received by AE containing which problem ticket is</w:t>
+      </w:r>
+    </w:p>
+    <w:p>
+      <w:pPr>
+        <w:rPr>
+          <w:rFonts w:ascii="Times New Roman" w:hAnsi="Times New Roman" w:cs="Times New Roman"/>
+        </w:rPr>
+      </w:pPr>
+      <w:r>
+        <w:rPr>
+          <w:rFonts w:ascii="Times New Roman" w:hAnsi="Times New Roman" w:cs="Times New Roman"/>
+        </w:rPr>
+        <w:t>acknowledged and by whom, the time of next SMS and a magic number. As the work is</w:t>
+      </w:r>
+      <w:r>
+        <w:rPr>
+          <w:rFonts w:ascii="Times New Roman" w:hAnsi="Times New Roman" w:cs="Times New Roman"/>
+        </w:rPr>
+        <w:t xml:space="preserve"> </w:t>
+      </w:r>
+      <w:r>
+        <w:rPr>
+          <w:rFonts w:ascii="Times New Roman" w:hAnsi="Times New Roman" w:cs="Times New Roman"/>
+        </w:rPr>
+        <w:t>completed and informed by the SAE the AE will dial the magic number informing the system</w:t>
+      </w:r>
+    </w:p>
+    <w:p>
+      <w:pPr>
+        <w:rPr>
+          <w:rFonts w:ascii="Times New Roman" w:hAnsi="Times New Roman" w:cs="Times New Roman"/>
+        </w:rPr>
+      </w:pPr>
+      <w:r>
+        <w:rPr>
+          <w:rFonts w:ascii="Times New Roman" w:hAnsi="Times New Roman" w:cs="Times New Roman"/>
+        </w:rPr>
+        <w:t>the work is completed. But there could be many problems that cannot resolve or solve in</w:t>
+      </w:r>
+    </w:p>
+    <w:p>
+      <w:pPr>
+        <w:rPr>
+          <w:rFonts w:ascii="Times New Roman" w:hAnsi="Times New Roman" w:cs="Times New Roman"/>
+        </w:rPr>
+      </w:pPr>
+      <w:r>
+        <w:rPr>
+          <w:rFonts w:ascii="Times New Roman" w:hAnsi="Times New Roman" w:cs="Times New Roman"/>
+        </w:rPr>
+        <w:t>just 24 hrs. Some problem even takes many days depending on the nature of problem. The</w:t>
+      </w:r>
+    </w:p>
+    <w:p>
+      <w:pPr>
+        <w:rPr>
+          <w:rFonts w:ascii="Times New Roman" w:hAnsi="Times New Roman" w:cs="Times New Roman"/>
+        </w:rPr>
+      </w:pPr>
+      <w:r>
+        <w:rPr>
+          <w:rFonts w:ascii="Times New Roman" w:hAnsi="Times New Roman" w:cs="Times New Roman"/>
+        </w:rPr>
+        <w:t>time to resolve the problem can easily expand from the dashboard by EE. For the best</w:t>
+      </w:r>
+    </w:p>
+    <w:p>
+      <w:pPr>
+        <w:rPr>
+          <w:rFonts w:ascii="Times New Roman" w:hAnsi="Times New Roman" w:cs="Times New Roman"/>
+        </w:rPr>
+      </w:pPr>
+      <w:r>
+        <w:rPr>
+          <w:rFonts w:ascii="Times New Roman" w:hAnsi="Times New Roman" w:cs="Times New Roman"/>
+        </w:rPr>
+        <w:t>practice it is advice to increase the time of a particular problem within the first 24 hr.</w:t>
       </w:r>
     </w:p>
     <w:p>
@@ -1386,14 +1525,12 @@
         </w:rPr>
         <w:t xml:space="preserve">SMS </w:t>
       </w:r>
-      <w:proofErr w:type="gramStart"/>
-      <w:r>
-        <w:rPr>
-          <w:rFonts w:ascii="Times New Roman" w:hAnsi="Times New Roman" w:cs="Times New Roman"/>
-        </w:rPr>
-        <w:t>template :</w:t>
-      </w:r>
-      <w:proofErr w:type="gramEnd"/>
+      <w:r>
+        <w:rPr>
+          <w:rFonts w:ascii="Times New Roman" w:hAnsi="Times New Roman" w:cs="Times New Roman"/>
+        </w:rPr>
+        <w:t>template:</w:t>
+      </w:r>
       <w:r>
         <w:rPr>
           <w:rFonts w:ascii="Times New Roman" w:hAnsi="Times New Roman" w:cs="Times New Roman"/>
@@ -1403,385 +1540,369 @@
     </w:p>
     <w:p>
       <w:pPr>
-        <w:rPr>
-          <w:rFonts w:ascii="Times New Roman" w:hAnsi="Times New Roman" w:cs="Times New Roman"/>
-        </w:rPr>
-      </w:pPr>
-    </w:p>
-    <w:p>
-      <w:pPr>
-        <w:rPr>
-          <w:rFonts w:ascii="Times New Roman" w:hAnsi="Times New Roman" w:cs="Times New Roman"/>
-        </w:rPr>
-      </w:pPr>
-    </w:p>
-    <w:p>
-      <w:pPr>
-        <w:rPr>
-          <w:rFonts w:ascii="Times New Roman" w:hAnsi="Times New Roman" w:cs="Times New Roman"/>
-        </w:rPr>
-      </w:pPr>
-    </w:p>
-    <w:p>
-      <w:pPr>
-        <w:rPr>
-          <w:rFonts w:ascii="Times New Roman" w:hAnsi="Times New Roman" w:cs="Times New Roman"/>
-        </w:rPr>
-      </w:pPr>
-    </w:p>
-    <w:p>
-      <w:pPr>
-        <w:rPr>
-          <w:rFonts w:ascii="Times New Roman" w:hAnsi="Times New Roman" w:cs="Times New Roman"/>
-        </w:rPr>
-      </w:pPr>
-      <w:r>
-        <w:rPr>
-          <w:rFonts w:ascii="Times New Roman" w:hAnsi="Times New Roman" w:cs="Times New Roman"/>
-        </w:rPr>
-        <w:t>Resolution of the Problem</w:t>
-      </w:r>
-    </w:p>
-    <w:p>
-      <w:pPr>
-        <w:rPr>
-          <w:rFonts w:ascii="Times New Roman" w:hAnsi="Times New Roman" w:cs="Times New Roman"/>
-        </w:rPr>
-      </w:pPr>
-      <w:r>
-        <w:rPr>
-          <w:rFonts w:ascii="Times New Roman" w:hAnsi="Times New Roman" w:cs="Times New Roman"/>
-        </w:rPr>
-        <w:t>Once the computer system, receive the acknowledgment from the SAE, the system</w:t>
-      </w:r>
-    </w:p>
-    <w:p>
-      <w:pPr>
-        <w:rPr>
-          <w:rFonts w:ascii="Times New Roman" w:hAnsi="Times New Roman" w:cs="Times New Roman"/>
-        </w:rPr>
-      </w:pPr>
-      <w:proofErr w:type="gramStart"/>
-      <w:r>
-        <w:rPr>
-          <w:rFonts w:ascii="Times New Roman" w:hAnsi="Times New Roman" w:cs="Times New Roman"/>
-        </w:rPr>
-        <w:t>immediately</w:t>
-      </w:r>
-      <w:proofErr w:type="gramEnd"/>
-      <w:r>
-        <w:rPr>
-          <w:rFonts w:ascii="Times New Roman" w:hAnsi="Times New Roman" w:cs="Times New Roman"/>
-        </w:rPr>
-        <w:t xml:space="preserve"> sent SAE and AE resolution text SMS respectively. The SMS that sent to SAE will</w:t>
-      </w:r>
-    </w:p>
-    <w:p>
-      <w:pPr>
-        <w:rPr>
-          <w:rFonts w:ascii="Times New Roman" w:hAnsi="Times New Roman" w:cs="Times New Roman"/>
-        </w:rPr>
-      </w:pPr>
-      <w:proofErr w:type="gramStart"/>
-      <w:r>
-        <w:rPr>
-          <w:rFonts w:ascii="Times New Roman" w:hAnsi="Times New Roman" w:cs="Times New Roman"/>
-        </w:rPr>
-        <w:t>contain</w:t>
-      </w:r>
-      <w:proofErr w:type="gramEnd"/>
-      <w:r>
-        <w:rPr>
-          <w:rFonts w:ascii="Times New Roman" w:hAnsi="Times New Roman" w:cs="Times New Roman"/>
-        </w:rPr>
-        <w:t xml:space="preserve"> thanks for Acknowledging and request him to consult AE for update. Once the</w:t>
-      </w:r>
-    </w:p>
-    <w:p>
-      <w:pPr>
-        <w:rPr>
-          <w:rFonts w:ascii="Times New Roman" w:hAnsi="Times New Roman" w:cs="Times New Roman"/>
-        </w:rPr>
-      </w:pPr>
-    </w:p>
-    <w:p>
-      <w:pPr>
-        <w:rPr>
-          <w:rFonts w:ascii="Times New Roman" w:hAnsi="Times New Roman" w:cs="Times New Roman"/>
-        </w:rPr>
-      </w:pPr>
-      <w:proofErr w:type="gramStart"/>
-      <w:r>
-        <w:rPr>
-          <w:rFonts w:ascii="Times New Roman" w:hAnsi="Times New Roman" w:cs="Times New Roman"/>
-        </w:rPr>
-        <w:t>assigned</w:t>
-      </w:r>
-      <w:proofErr w:type="gramEnd"/>
-      <w:r>
-        <w:rPr>
-          <w:rFonts w:ascii="Times New Roman" w:hAnsi="Times New Roman" w:cs="Times New Roman"/>
-        </w:rPr>
-        <w:t xml:space="preserve"> work is completed SAE will inform the AE about final update of the problem just</w:t>
-      </w:r>
-    </w:p>
-    <w:p>
-      <w:pPr>
-        <w:rPr>
-          <w:rFonts w:ascii="Times New Roman" w:hAnsi="Times New Roman" w:cs="Times New Roman"/>
-        </w:rPr>
-      </w:pPr>
-      <w:proofErr w:type="gramStart"/>
-      <w:r>
-        <w:rPr>
-          <w:rFonts w:ascii="Times New Roman" w:hAnsi="Times New Roman" w:cs="Times New Roman"/>
-        </w:rPr>
-        <w:t>the</w:t>
-      </w:r>
-      <w:proofErr w:type="gramEnd"/>
-      <w:r>
-        <w:rPr>
-          <w:rFonts w:ascii="Times New Roman" w:hAnsi="Times New Roman" w:cs="Times New Roman"/>
-        </w:rPr>
-        <w:t xml:space="preserve"> same way as job is used to done. This time SAE will not have to inform the computer</w:t>
-      </w:r>
-    </w:p>
-    <w:p>
-      <w:pPr>
-        <w:rPr>
-          <w:rFonts w:ascii="Times New Roman" w:hAnsi="Times New Roman" w:cs="Times New Roman"/>
-        </w:rPr>
-      </w:pPr>
-      <w:proofErr w:type="gramStart"/>
-      <w:r>
-        <w:rPr>
-          <w:rFonts w:ascii="Times New Roman" w:hAnsi="Times New Roman" w:cs="Times New Roman"/>
-        </w:rPr>
-        <w:t>system</w:t>
-      </w:r>
-      <w:proofErr w:type="gramEnd"/>
-      <w:r>
-        <w:rPr>
-          <w:rFonts w:ascii="Times New Roman" w:hAnsi="Times New Roman" w:cs="Times New Roman"/>
-        </w:rPr>
-        <w:t>.</w:t>
-      </w:r>
-    </w:p>
-    <w:p>
-      <w:pPr>
-        <w:rPr>
-          <w:rFonts w:ascii="Times New Roman" w:hAnsi="Times New Roman" w:cs="Times New Roman"/>
-        </w:rPr>
-      </w:pPr>
-    </w:p>
-    <w:p>
-      <w:pPr>
-        <w:rPr>
-          <w:rFonts w:ascii="Times New Roman" w:hAnsi="Times New Roman" w:cs="Times New Roman"/>
-        </w:rPr>
-      </w:pPr>
-      <w:r>
-        <w:rPr>
-          <w:rFonts w:ascii="Times New Roman" w:hAnsi="Times New Roman" w:cs="Times New Roman"/>
-        </w:rPr>
-        <w:t>On the other hand by the resolution SMS received by AE containing which problem ticket is</w:t>
-      </w:r>
-    </w:p>
-    <w:p>
-      <w:pPr>
-        <w:rPr>
-          <w:rFonts w:ascii="Times New Roman" w:hAnsi="Times New Roman" w:cs="Times New Roman"/>
-        </w:rPr>
-      </w:pPr>
-      <w:proofErr w:type="gramStart"/>
-      <w:r>
-        <w:rPr>
-          <w:rFonts w:ascii="Times New Roman" w:hAnsi="Times New Roman" w:cs="Times New Roman"/>
-        </w:rPr>
-        <w:t>acknowledged</w:t>
-      </w:r>
-      <w:proofErr w:type="gramEnd"/>
-      <w:r>
-        <w:rPr>
-          <w:rFonts w:ascii="Times New Roman" w:hAnsi="Times New Roman" w:cs="Times New Roman"/>
-        </w:rPr>
-        <w:t xml:space="preserve"> and by whom, the time of next SMS and a magic number. As the work is</w:t>
-      </w:r>
-    </w:p>
-    <w:p>
-      <w:pPr>
-        <w:rPr>
-          <w:rFonts w:ascii="Times New Roman" w:hAnsi="Times New Roman" w:cs="Times New Roman"/>
-        </w:rPr>
-      </w:pPr>
-    </w:p>
-    <w:p>
-      <w:pPr>
-        <w:rPr>
-          <w:rFonts w:ascii="Times New Roman" w:hAnsi="Times New Roman" w:cs="Times New Roman"/>
-        </w:rPr>
-      </w:pPr>
-      <w:proofErr w:type="gramStart"/>
-      <w:r>
-        <w:rPr>
-          <w:rFonts w:ascii="Times New Roman" w:hAnsi="Times New Roman" w:cs="Times New Roman"/>
-        </w:rPr>
-        <w:t>completed</w:t>
-      </w:r>
-      <w:proofErr w:type="gramEnd"/>
-      <w:r>
-        <w:rPr>
-          <w:rFonts w:ascii="Times New Roman" w:hAnsi="Times New Roman" w:cs="Times New Roman"/>
-        </w:rPr>
-        <w:t xml:space="preserve"> and informed by the SAE the AE will dial the magic number informing the system</w:t>
-      </w:r>
-    </w:p>
-    <w:p>
-      <w:pPr>
-        <w:rPr>
-          <w:rFonts w:ascii="Times New Roman" w:hAnsi="Times New Roman" w:cs="Times New Roman"/>
-        </w:rPr>
-      </w:pPr>
-      <w:proofErr w:type="gramStart"/>
-      <w:r>
-        <w:rPr>
-          <w:rFonts w:ascii="Times New Roman" w:hAnsi="Times New Roman" w:cs="Times New Roman"/>
-        </w:rPr>
-        <w:t>the</w:t>
-      </w:r>
-      <w:proofErr w:type="gramEnd"/>
-      <w:r>
-        <w:rPr>
-          <w:rFonts w:ascii="Times New Roman" w:hAnsi="Times New Roman" w:cs="Times New Roman"/>
-        </w:rPr>
-        <w:t xml:space="preserve"> work is completed. But there could be many problems that cannot resolve or solve in</w:t>
-      </w:r>
-    </w:p>
-    <w:p>
-      <w:pPr>
-        <w:rPr>
-          <w:rFonts w:ascii="Times New Roman" w:hAnsi="Times New Roman" w:cs="Times New Roman"/>
-        </w:rPr>
-      </w:pPr>
-      <w:proofErr w:type="gramStart"/>
-      <w:r>
-        <w:rPr>
-          <w:rFonts w:ascii="Times New Roman" w:hAnsi="Times New Roman" w:cs="Times New Roman"/>
-        </w:rPr>
-        <w:t>just</w:t>
-      </w:r>
-      <w:proofErr w:type="gramEnd"/>
-      <w:r>
-        <w:rPr>
-          <w:rFonts w:ascii="Times New Roman" w:hAnsi="Times New Roman" w:cs="Times New Roman"/>
-        </w:rPr>
-        <w:t xml:space="preserve"> 24 hrs. Some problem even takes many days depending on the nature of problem. The</w:t>
-      </w:r>
-    </w:p>
-    <w:p>
-      <w:pPr>
-        <w:rPr>
-          <w:rFonts w:ascii="Times New Roman" w:hAnsi="Times New Roman" w:cs="Times New Roman"/>
-        </w:rPr>
-      </w:pPr>
-      <w:proofErr w:type="gramStart"/>
-      <w:r>
-        <w:rPr>
-          <w:rFonts w:ascii="Times New Roman" w:hAnsi="Times New Roman" w:cs="Times New Roman"/>
-        </w:rPr>
-        <w:t>time</w:t>
-      </w:r>
-      <w:proofErr w:type="gramEnd"/>
-      <w:r>
-        <w:rPr>
-          <w:rFonts w:ascii="Times New Roman" w:hAnsi="Times New Roman" w:cs="Times New Roman"/>
-        </w:rPr>
-        <w:t xml:space="preserve"> to resolve the problem can easily expand from the dashboard by EE. For the best</w:t>
-      </w:r>
-    </w:p>
-    <w:p>
-      <w:pPr>
-        <w:rPr>
-          <w:rFonts w:ascii="Times New Roman" w:hAnsi="Times New Roman" w:cs="Times New Roman"/>
-        </w:rPr>
-      </w:pPr>
-      <w:proofErr w:type="gramStart"/>
-      <w:r>
-        <w:rPr>
-          <w:rFonts w:ascii="Times New Roman" w:hAnsi="Times New Roman" w:cs="Times New Roman"/>
-        </w:rPr>
-        <w:t>practice</w:t>
-      </w:r>
-      <w:proofErr w:type="gramEnd"/>
-      <w:r>
-        <w:rPr>
-          <w:rFonts w:ascii="Times New Roman" w:hAnsi="Times New Roman" w:cs="Times New Roman"/>
-        </w:rPr>
-        <w:t xml:space="preserve"> it is advice to increase the time of a particular problem within the first 24 hr.</w:t>
-      </w:r>
-    </w:p>
-    <w:p>
-      <w:pPr>
-        <w:rPr>
-          <w:rFonts w:ascii="Times New Roman" w:hAnsi="Times New Roman" w:cs="Times New Roman"/>
-        </w:rPr>
-      </w:pPr>
-    </w:p>
-    <w:p>
-      <w:pPr>
-        <w:rPr>
-          <w:rFonts w:ascii="Times New Roman" w:hAnsi="Times New Roman" w:cs="Times New Roman"/>
-        </w:rPr>
-      </w:pPr>
-      <w:r>
-        <w:rPr>
-          <w:rFonts w:ascii="Times New Roman" w:hAnsi="Times New Roman" w:cs="Times New Roman"/>
-        </w:rPr>
-        <w:t xml:space="preserve">SMS </w:t>
-      </w:r>
-      <w:proofErr w:type="gramStart"/>
-      <w:r>
-        <w:rPr>
-          <w:rFonts w:ascii="Times New Roman" w:hAnsi="Times New Roman" w:cs="Times New Roman"/>
-        </w:rPr>
-        <w:t>template :</w:t>
-      </w:r>
-      <w:proofErr w:type="gramEnd"/>
-      <w:r>
-        <w:rPr>
-          <w:rFonts w:ascii="Times New Roman" w:hAnsi="Times New Roman" w:cs="Times New Roman"/>
-        </w:rPr>
-        <w:t xml:space="preserve">- </w:t>
-      </w:r>
-    </w:p>
-    <w:p>
-      <w:pPr>
-        <w:rPr>
-          <w:rFonts w:ascii="Times New Roman" w:hAnsi="Times New Roman" w:cs="Times New Roman"/>
-        </w:rPr>
-      </w:pPr>
-    </w:p>
-    <w:p>
-      <w:pPr>
-        <w:rPr>
-          <w:rFonts w:ascii="Times New Roman" w:hAnsi="Times New Roman" w:cs="Times New Roman"/>
-        </w:rPr>
-      </w:pPr>
-    </w:p>
-    <w:p>
-      <w:pPr>
-        <w:rPr>
-          <w:rFonts w:ascii="Times New Roman" w:hAnsi="Times New Roman" w:cs="Times New Roman"/>
-        </w:rPr>
-      </w:pPr>
-    </w:p>
-    <w:p>
-      <w:pPr>
-        <w:rPr>
-          <w:rFonts w:ascii="Times New Roman" w:hAnsi="Times New Roman" w:cs="Times New Roman"/>
-        </w:rPr>
-      </w:pPr>
-    </w:p>
+        <w:tabs>
+          <w:tab w:val="left" w:pos="8434"/>
+        </w:tabs>
+        <w:rPr>
+          <w:rFonts w:ascii="Times New Roman" w:hAnsi="Times New Roman" w:cs="Times New Roman"/>
+        </w:rPr>
+      </w:pPr>
+    </w:p>
+    <w:tbl>
+      <w:tblPr>
+        <w:tblStyle w:val="TableGrid"/>
+        <w:tblW w:w="0" w:type="auto"/>
+        <w:tblLook w:val="04A0" w:firstRow="1" w:lastRow="0" w:firstColumn="1" w:lastColumn="0" w:noHBand="0" w:noVBand="1"/>
+      </w:tblPr>
+      <w:tblGrid>
+        <w:gridCol w:w="4788"/>
+        <w:gridCol w:w="4788"/>
+      </w:tblGrid>
+      <w:tr>
+        <w:tc>
+          <w:tcPr>
+            <w:tcW w:w="4788" w:type="dxa"/>
+          </w:tcPr>
+          <w:p>
+            <w:pPr>
+              <w:tabs>
+                <w:tab w:val="left" w:pos="8434"/>
+              </w:tabs>
+              <w:jc w:val="center"/>
+              <w:rPr>
+                <w:rFonts w:ascii="Times New Roman" w:hAnsi="Times New Roman" w:cs="Times New Roman"/>
+                <w:b/>
+              </w:rPr>
+            </w:pPr>
+            <w:r>
+              <w:rPr>
+                <w:rFonts w:ascii="Times New Roman" w:hAnsi="Times New Roman" w:cs="Times New Roman"/>
+                <w:b/>
+              </w:rPr>
+              <w:t>SAE</w:t>
+            </w:r>
+          </w:p>
+        </w:tc>
+        <w:tc>
+          <w:tcPr>
+            <w:tcW w:w="4788" w:type="dxa"/>
+          </w:tcPr>
+          <w:p>
+            <w:pPr>
+              <w:tabs>
+                <w:tab w:val="left" w:pos="8434"/>
+              </w:tabs>
+              <w:jc w:val="center"/>
+              <w:rPr>
+                <w:rFonts w:ascii="Times New Roman" w:hAnsi="Times New Roman" w:cs="Times New Roman"/>
+                <w:b/>
+              </w:rPr>
+            </w:pPr>
+            <w:r>
+              <w:rPr>
+                <w:rFonts w:ascii="Times New Roman" w:hAnsi="Times New Roman" w:cs="Times New Roman"/>
+                <w:b/>
+              </w:rPr>
+              <w:t>AE</w:t>
+            </w:r>
+          </w:p>
+        </w:tc>
+      </w:tr>
+      <w:tr>
+        <w:tc>
+          <w:tcPr>
+            <w:tcW w:w="4788" w:type="dxa"/>
+          </w:tcPr>
+          <w:p>
+            <w:pPr>
+              <w:tabs>
+                <w:tab w:val="left" w:pos="8434"/>
+              </w:tabs>
+              <w:jc w:val="center"/>
+              <w:rPr>
+                <w:rFonts w:ascii="Times New Roman" w:hAnsi="Times New Roman" w:cs="Times New Roman"/>
+                <w:b/>
+              </w:rPr>
+            </w:pPr>
+            <w:r>
+              <w:rPr>
+                <w:rFonts w:ascii="Times New Roman" w:hAnsi="Times New Roman" w:cs="Times New Roman"/>
+                <w:b/>
+              </w:rPr>
+              <w:t>Res Alert SMS Template:</w:t>
+            </w:r>
+          </w:p>
+        </w:tc>
+        <w:tc>
+          <w:tcPr>
+            <w:tcW w:w="4788" w:type="dxa"/>
+          </w:tcPr>
+          <w:p>
+            <w:pPr>
+              <w:tabs>
+                <w:tab w:val="left" w:pos="8434"/>
+              </w:tabs>
+              <w:jc w:val="center"/>
+              <w:rPr>
+                <w:rFonts w:ascii="Times New Roman" w:hAnsi="Times New Roman" w:cs="Times New Roman"/>
+                <w:b/>
+              </w:rPr>
+            </w:pPr>
+            <w:r>
+              <w:rPr>
+                <w:rFonts w:ascii="Times New Roman" w:hAnsi="Times New Roman" w:cs="Times New Roman"/>
+                <w:b/>
+              </w:rPr>
+              <w:t>Res Notify SMS Template:</w:t>
+            </w:r>
+          </w:p>
+        </w:tc>
+      </w:tr>
+      <w:tr>
+        <w:tc>
+          <w:tcPr>
+            <w:tcW w:w="4788" w:type="dxa"/>
+          </w:tcPr>
+          <w:p>
+            <w:pPr>
+              <w:tabs>
+                <w:tab w:val="left" w:pos="8434"/>
+              </w:tabs>
+              <w:jc w:val="center"/>
+              <w:rPr>
+                <w:rFonts w:ascii="Times New Roman" w:hAnsi="Times New Roman" w:cs="Times New Roman"/>
+              </w:rPr>
+            </w:pPr>
+            <w:r>
+              <w:rPr>
+                <w:rFonts w:ascii="Times New Roman" w:hAnsi="Times New Roman" w:cs="Times New Roman"/>
+              </w:rPr>
+              <w:t>Thnx for ack tkt[__tktnum__] for</w:t>
+            </w:r>
+          </w:p>
+          <w:p>
+            <w:pPr>
+              <w:tabs>
+                <w:tab w:val="left" w:pos="8434"/>
+              </w:tabs>
+              <w:jc w:val="center"/>
+              <w:rPr>
+                <w:rFonts w:ascii="Times New Roman" w:hAnsi="Times New Roman" w:cs="Times New Roman"/>
+              </w:rPr>
+            </w:pPr>
+            <w:r>
+              <w:rPr>
+                <w:rFonts w:ascii="Times New Roman" w:hAnsi="Times New Roman" w:cs="Times New Roman"/>
+              </w:rPr>
+              <w:t xml:space="preserve">[__callername__] </w:t>
+            </w:r>
+          </w:p>
+          <w:p>
+            <w:pPr>
+              <w:tabs>
+                <w:tab w:val="left" w:pos="8434"/>
+              </w:tabs>
+              <w:jc w:val="center"/>
+              <w:rPr>
+                <w:rFonts w:ascii="Times New Roman" w:hAnsi="Times New Roman" w:cs="Times New Roman"/>
+              </w:rPr>
+            </w:pPr>
+            <w:r>
+              <w:rPr>
+                <w:rFonts w:ascii="Times New Roman" w:hAnsi="Times New Roman" w:cs="Times New Roman"/>
+              </w:rPr>
+              <w:t>Summ: [__ticketsummary__]</w:t>
+            </w:r>
+          </w:p>
+          <w:p>
+            <w:pPr>
+              <w:tabs>
+                <w:tab w:val="left" w:pos="8434"/>
+              </w:tabs>
+              <w:jc w:val="center"/>
+              <w:rPr>
+                <w:rFonts w:ascii="Times New Roman" w:hAnsi="Times New Roman" w:cs="Times New Roman"/>
+              </w:rPr>
+            </w:pPr>
+            <w:r>
+              <w:rPr>
+                <w:rFonts w:ascii="Times New Roman" w:hAnsi="Times New Roman" w:cs="Times New Roman"/>
+              </w:rPr>
+              <w:t>Stg: [__tktseq__]</w:t>
+            </w:r>
+          </w:p>
+          <w:p>
+            <w:pPr>
+              <w:tabs>
+                <w:tab w:val="left" w:pos="8434"/>
+              </w:tabs>
+              <w:jc w:val="center"/>
+              <w:rPr>
+                <w:rFonts w:ascii="Times New Roman" w:hAnsi="Times New Roman" w:cs="Times New Roman"/>
+              </w:rPr>
+            </w:pPr>
+            <w:r>
+              <w:rPr>
+                <w:rFonts w:ascii="Times New Roman" w:hAnsi="Times New Roman" w:cs="Times New Roman"/>
+              </w:rPr>
+              <w:t>Nxt SMS: aftr 24hrs</w:t>
+            </w:r>
+          </w:p>
+          <w:p>
+            <w:pPr>
+              <w:tabs>
+                <w:tab w:val="left" w:pos="8434"/>
+              </w:tabs>
+              <w:jc w:val="center"/>
+              <w:rPr>
+                <w:rFonts w:ascii="Times New Roman" w:hAnsi="Times New Roman" w:cs="Times New Roman"/>
+              </w:rPr>
+            </w:pPr>
+            <w:r>
+              <w:rPr>
+                <w:rFonts w:ascii="Times New Roman" w:hAnsi="Times New Roman" w:cs="Times New Roman"/>
+              </w:rPr>
+              <w:t>Consult AE for update</w:t>
+            </w:r>
+          </w:p>
+          <w:p>
+            <w:pPr>
+              <w:tabs>
+                <w:tab w:val="left" w:pos="8434"/>
+              </w:tabs>
+              <w:jc w:val="center"/>
+              <w:rPr>
+                <w:rFonts w:ascii="Times New Roman" w:hAnsi="Times New Roman" w:cs="Times New Roman"/>
+              </w:rPr>
+            </w:pPr>
+          </w:p>
+        </w:tc>
+        <w:tc>
+          <w:tcPr>
+            <w:tcW w:w="4788" w:type="dxa"/>
+          </w:tcPr>
+          <w:p>
+            <w:pPr>
+              <w:tabs>
+                <w:tab w:val="left" w:pos="8434"/>
+              </w:tabs>
+              <w:jc w:val="center"/>
+              <w:rPr>
+                <w:rFonts w:ascii="Times New Roman" w:hAnsi="Times New Roman" w:cs="Times New Roman"/>
+              </w:rPr>
+            </w:pPr>
+            <w:r>
+              <w:rPr>
+                <w:rFonts w:ascii="Times New Roman" w:hAnsi="Times New Roman" w:cs="Times New Roman"/>
+              </w:rPr>
+              <w:t>Tkt[__tktnum__] was acknlgd for</w:t>
+            </w:r>
+          </w:p>
+          <w:p>
+            <w:pPr>
+              <w:tabs>
+                <w:tab w:val="left" w:pos="8434"/>
+              </w:tabs>
+              <w:jc w:val="center"/>
+              <w:rPr>
+                <w:rFonts w:ascii="Times New Roman" w:hAnsi="Times New Roman" w:cs="Times New Roman"/>
+              </w:rPr>
+            </w:pPr>
+            <w:r>
+              <w:rPr>
+                <w:rFonts w:ascii="Times New Roman" w:hAnsi="Times New Roman" w:cs="Times New Roman"/>
+              </w:rPr>
+              <w:t>[__callername__]</w:t>
+            </w:r>
+          </w:p>
+          <w:p>
+            <w:pPr>
+              <w:tabs>
+                <w:tab w:val="left" w:pos="8434"/>
+              </w:tabs>
+              <w:jc w:val="center"/>
+              <w:rPr>
+                <w:rFonts w:ascii="Times New Roman" w:hAnsi="Times New Roman" w:cs="Times New Roman"/>
+              </w:rPr>
+            </w:pPr>
+            <w:r>
+              <w:rPr>
+                <w:rFonts w:ascii="Times New Roman" w:hAnsi="Times New Roman" w:cs="Times New Roman"/>
+              </w:rPr>
+              <w:t>by [__assignee__]</w:t>
+            </w:r>
+          </w:p>
+          <w:p>
+            <w:pPr>
+              <w:tabs>
+                <w:tab w:val="left" w:pos="8434"/>
+              </w:tabs>
+              <w:jc w:val="center"/>
+              <w:rPr>
+                <w:rFonts w:ascii="Times New Roman" w:hAnsi="Times New Roman" w:cs="Times New Roman"/>
+              </w:rPr>
+            </w:pPr>
+            <w:r>
+              <w:rPr>
+                <w:rFonts w:ascii="Times New Roman" w:hAnsi="Times New Roman" w:cs="Times New Roman"/>
+              </w:rPr>
+              <w:t>Stg: [__tktseq__]</w:t>
+            </w:r>
+          </w:p>
+          <w:p>
+            <w:pPr>
+              <w:tabs>
+                <w:tab w:val="left" w:pos="8434"/>
+              </w:tabs>
+              <w:jc w:val="center"/>
+              <w:rPr>
+                <w:rFonts w:ascii="Times New Roman" w:hAnsi="Times New Roman" w:cs="Times New Roman"/>
+              </w:rPr>
+            </w:pPr>
+            <w:r>
+              <w:rPr>
+                <w:rFonts w:ascii="Times New Roman" w:hAnsi="Times New Roman" w:cs="Times New Roman"/>
+              </w:rPr>
+              <w:t>Nxt SMS: aftr 24hrs</w:t>
+            </w:r>
+          </w:p>
+          <w:p>
+            <w:pPr>
+              <w:tabs>
+                <w:tab w:val="left" w:pos="8434"/>
+              </w:tabs>
+              <w:jc w:val="center"/>
+              <w:rPr>
+                <w:rFonts w:ascii="Times New Roman" w:hAnsi="Times New Roman" w:cs="Times New Roman"/>
+              </w:rPr>
+            </w:pPr>
+            <w:r>
+              <w:rPr>
+                <w:rFonts w:ascii="Times New Roman" w:hAnsi="Times New Roman" w:cs="Times New Roman"/>
+              </w:rPr>
+              <w:t>Dial [__magic number__]</w:t>
+            </w:r>
+          </w:p>
+          <w:p>
+            <w:pPr>
+              <w:tabs>
+                <w:tab w:val="left" w:pos="8434"/>
+              </w:tabs>
+              <w:jc w:val="center"/>
+              <w:rPr>
+                <w:rFonts w:ascii="Times New Roman" w:hAnsi="Times New Roman" w:cs="Times New Roman"/>
+              </w:rPr>
+            </w:pPr>
+            <w:r>
+              <w:rPr>
+                <w:rFonts w:ascii="Times New Roman" w:hAnsi="Times New Roman" w:cs="Times New Roman"/>
+              </w:rPr>
+              <w:t>__] if completted</w:t>
+            </w:r>
+          </w:p>
+        </w:tc>
+      </w:tr>
+    </w:tbl>
     <w:p>
       <w:pPr>
         <w:jc w:val="center"/>
@@ -1789,12 +1910,91 @@
           <w:rFonts w:ascii="Times New Roman" w:hAnsi="Times New Roman" w:cs="Times New Roman"/>
         </w:rPr>
       </w:pPr>
-      <w:r>
-        <w:rPr>
-          <w:rFonts w:ascii="Times New Roman" w:hAnsi="Times New Roman" w:cs="Times New Roman"/>
-          <w:noProof/>
-        </w:rPr>
-        <w:lastRenderedPageBreak/>
+    </w:p>
+    <w:p>
+      <w:pPr>
+        <w:rPr>
+          <w:rFonts w:ascii="Times New Roman" w:hAnsi="Times New Roman" w:cs="Times New Roman"/>
+        </w:rPr>
+      </w:pPr>
+    </w:p>
+    <w:p>
+      <w:pPr>
+        <w:rPr>
+          <w:rFonts w:ascii="Times New Roman" w:hAnsi="Times New Roman" w:cs="Times New Roman"/>
+        </w:rPr>
+      </w:pPr>
+    </w:p>
+    <w:p>
+      <w:pPr>
+        <w:rPr>
+          <w:rFonts w:ascii="Times New Roman" w:hAnsi="Times New Roman" w:cs="Times New Roman"/>
+        </w:rPr>
+      </w:pPr>
+    </w:p>
+    <w:p>
+      <w:pPr>
+        <w:rPr>
+          <w:rFonts w:ascii="Times New Roman" w:hAnsi="Times New Roman" w:cs="Times New Roman"/>
+        </w:rPr>
+      </w:pPr>
+    </w:p>
+    <w:p>
+      <w:pPr>
+        <w:rPr>
+          <w:rFonts w:ascii="Times New Roman" w:hAnsi="Times New Roman" w:cs="Times New Roman"/>
+        </w:rPr>
+      </w:pPr>
+    </w:p>
+    <w:p>
+      <w:pPr>
+        <w:rPr>
+          <w:rFonts w:ascii="Times New Roman" w:hAnsi="Times New Roman" w:cs="Times New Roman"/>
+        </w:rPr>
+      </w:pPr>
+    </w:p>
+    <w:p>
+      <w:pPr>
+        <w:rPr>
+          <w:rFonts w:ascii="Times New Roman" w:hAnsi="Times New Roman" w:cs="Times New Roman"/>
+        </w:rPr>
+      </w:pPr>
+    </w:p>
+    <w:p>
+      <w:pPr>
+        <w:rPr>
+          <w:rFonts w:ascii="Times New Roman" w:hAnsi="Times New Roman" w:cs="Times New Roman"/>
+        </w:rPr>
+      </w:pPr>
+    </w:p>
+    <w:p>
+      <w:pPr>
+        <w:rPr>
+          <w:rFonts w:ascii="Times New Roman" w:hAnsi="Times New Roman" w:cs="Times New Roman"/>
+        </w:rPr>
+      </w:pPr>
+      <w:bookmarkStart w:id="0" w:name="_GoBack"/>
+      <w:bookmarkEnd w:id="0"/>
+    </w:p>
+    <w:p>
+      <w:pPr>
+        <w:rPr>
+          <w:rFonts w:ascii="Times New Roman" w:hAnsi="Times New Roman" w:cs="Times New Roman"/>
+        </w:rPr>
+      </w:pPr>
+    </w:p>
+    <w:p>
+      <w:pPr>
+        <w:jc w:val="center"/>
+        <w:rPr>
+          <w:rFonts w:ascii="Times New Roman" w:hAnsi="Times New Roman" w:cs="Times New Roman"/>
+        </w:rPr>
+      </w:pPr>
+      <w:r>
+        <w:rPr>
+          <w:rFonts w:ascii="Times New Roman" w:hAnsi="Times New Roman" w:cs="Times New Roman"/>
+          <w:noProof/>
+        </w:rPr>
         <w:pict>
           <v:roundrect id="_x0000_s1026" style="position:absolute;left:0;text-align:left;margin-left:184.5pt;margin-top:23.8pt;width:97.45pt;height:41.7pt;z-index:251658240" arcsize="10923f">
             <v:textbox>
@@ -2261,6 +2461,7 @@
         <w:rPr>
           <w:rFonts w:ascii="Times New Roman" w:hAnsi="Times New Roman" w:cs="Times New Roman"/>
         </w:rPr>
+        <w:lastRenderedPageBreak/>
         <w:tab/>
       </w:r>
     </w:p>
@@ -2283,8 +2484,6 @@
           <w:rFonts w:ascii="Times New Roman" w:hAnsi="Times New Roman" w:cs="Times New Roman"/>
         </w:rPr>
       </w:pPr>
-      <w:bookmarkStart w:id="0" w:name="_GoBack"/>
-      <w:bookmarkEnd w:id="0"/>
       <w:r>
         <w:rPr>
           <w:rFonts w:ascii="Times New Roman" w:hAnsi="Times New Roman" w:cs="Times New Roman"/>
@@ -3364,6 +3563,25 @@
     <w:uiPriority w:val="99"/>
     <w:rsid w:val="00B521D2"/>
   </w:style>
+  <w:style w:type="table" w:styleId="TableGrid">
+    <w:name w:val="Table Grid"/>
+    <w:basedOn w:val="TableNormal"/>
+    <w:uiPriority w:val="59"/>
+    <w:rsid w:val="00CF2245"/>
+    <w:pPr>
+      <w:spacing w:after="0" w:line="240" w:lineRule="auto"/>
+    </w:pPr>
+    <w:tblPr>
+      <w:tblBorders>
+        <w:top w:val="single" w:sz="4" w:space="0" w:color="000000" w:themeColor="text1"/>
+        <w:left w:val="single" w:sz="4" w:space="0" w:color="000000" w:themeColor="text1"/>
+        <w:bottom w:val="single" w:sz="4" w:space="0" w:color="000000" w:themeColor="text1"/>
+        <w:right w:val="single" w:sz="4" w:space="0" w:color="000000" w:themeColor="text1"/>
+        <w:insideH w:val="single" w:sz="4" w:space="0" w:color="000000" w:themeColor="text1"/>
+        <w:insideV w:val="single" w:sz="4" w:space="0" w:color="000000" w:themeColor="text1"/>
+      </w:tblBorders>
+    </w:tblPr>
+  </w:style>
 </w:styles>
 </file>
 

</xml_diff>